<commit_message>
Finished adding functions from section 1.1.1
</commit_message>
<xml_diff>
--- a/Coxeter groups application todo list.docx
+++ b/Coxeter groups application todo list.docx
@@ -3,8 +3,25 @@
 <w:document xmlns:wpc="http://schemas.microsoft.com/office/word/2010/wordprocessingCanvas" xmlns:cx="http://schemas.microsoft.com/office/drawing/2014/chartex" xmlns:cx1="http://schemas.microsoft.com/office/drawing/2015/9/8/chartex" xmlns:cx2="http://schemas.microsoft.com/office/drawing/2015/10/21/chartex" xmlns:cx3="http://schemas.microsoft.com/office/drawing/2016/5/9/chartex" xmlns:cx4="http://schemas.microsoft.com/office/drawing/2016/5/10/chartex" xmlns:cx5="http://schemas.microsoft.com/office/drawing/2016/5/11/chartex" xmlns:cx6="http://schemas.microsoft.com/office/drawing/2016/5/12/chartex" xmlns:cx7="http://schemas.microsoft.com/office/drawing/2016/5/13/chartex" xmlns:cx8="http://schemas.microsoft.com/office/drawing/2016/5/14/chartex" xmlns:mc="http://schemas.openxmlformats.org/markup-compatibility/2006" xmlns:aink="http://schemas.microsoft.com/office/drawing/2016/ink" xmlns:am3d="http://schemas.microsoft.com/office/drawing/2017/model3d" xmlns:o="urn:schemas-microsoft-com:office:office" xmlns:r="http://schemas.openxmlformats.org/officeDocument/2006/relationships" xmlns:m="http://schemas.openxmlformats.org/officeDocument/2006/math" xmlns:v="urn:schemas-microsoft-com:vml" xmlns:wp14="http://schemas.microsoft.com/office/word/2010/wordprocessingDrawing" xmlns:wp="http://schemas.openxmlformats.org/drawingml/2006/wordprocessingDrawing" xmlns:w10="urn:schemas-microsoft-com:office:word" xmlns:w="http://schemas.openxmlformats.org/wordprocessingml/2006/main" xmlns:w14="http://schemas.microsoft.com/office/word/2010/wordml" xmlns:w15="http://schemas.microsoft.com/office/word/2012/wordml" xmlns:w16cex="http://schemas.microsoft.com/office/word/2018/wordml/cex" xmlns:w16cid="http://schemas.microsoft.com/office/word/2016/wordml/cid" xmlns:w16="http://schemas.microsoft.com/office/word/2018/wordml" xmlns:w16sdtdh="http://schemas.microsoft.com/office/word/2020/wordml/sdtdatahash" xmlns:w16se="http://schemas.microsoft.com/office/word/2015/wordml/symex" xmlns:wpg="http://schemas.microsoft.com/office/word/2010/wordprocessingGroup" xmlns:wpi="http://schemas.microsoft.com/office/word/2010/wordprocessingInk" xmlns:wne="http://schemas.microsoft.com/office/word/2006/wordml" xmlns:wps="http://schemas.microsoft.com/office/word/2010/wordprocessingShape" mc:Ignorable="w14 w15 w16se w16cid w16 w16cex w16sdtdh wp14">
   <w:body>
     <w:p>
-      <w:r>
-        <w:t>Coxeter groups application todo list</w:t>
+      <w:pPr>
+        <w:pStyle w:val="Title"/>
+      </w:pPr>
+      <w:r>
+        <w:t>Coxeter groups application to</w:t>
+      </w:r>
+      <w:r>
+        <w:t>-</w:t>
+      </w:r>
+      <w:r>
+        <w:t>do list</w:t>
+      </w:r>
+    </w:p>
+    <w:p>
+      <w:pPr>
+        <w:pStyle w:val="Heading1"/>
+      </w:pPr>
+      <w:r>
+        <w:t>BasicCoxeterFunctions</w:t>
       </w:r>
     </w:p>
     <w:p>
@@ -83,8 +100,14 @@
           <w:ilvl w:val="0"/>
           <w:numId w:val="1"/>
         </w:numPr>
-      </w:pPr>
-      <w:r>
+        <w:rPr>
+          <w:strike/>
+        </w:rPr>
+      </w:pPr>
+      <w:r>
+        <w:rPr>
+          <w:strike/>
+        </w:rPr>
         <w:t>Define function DavisComplexDimension</w:t>
       </w:r>
     </w:p>
@@ -153,6 +176,96 @@
       </w:pPr>
       <w:r>
         <w:t>Remake RACGQ documentation</w:t>
+      </w:r>
+    </w:p>
+    <w:p>
+      <w:pPr>
+        <w:pStyle w:val="ListParagraph"/>
+        <w:numPr>
+          <w:ilvl w:val="0"/>
+          <w:numId w:val="1"/>
+        </w:numPr>
+        <w:rPr>
+          <w:strike/>
+        </w:rPr>
+      </w:pPr>
+      <w:r>
+        <w:rPr>
+          <w:strike/>
+        </w:rPr>
+        <w:t>Define function ValidCoxeterMatrixQ and apply it to GroupName</w:t>
+      </w:r>
+    </w:p>
+    <w:p>
+      <w:pPr>
+        <w:pStyle w:val="ListParagraph"/>
+        <w:numPr>
+          <w:ilvl w:val="0"/>
+          <w:numId w:val="1"/>
+        </w:numPr>
+      </w:pPr>
+      <w:r>
+        <w:t>ST data (up to length 66) should be recalculated, and HT, TT,  S data should be reclassified</w:t>
+      </w:r>
+    </w:p>
+    <w:p>
+      <w:pPr>
+        <w:pStyle w:val="ListParagraph"/>
+        <w:numPr>
+          <w:ilvl w:val="0"/>
+          <w:numId w:val="1"/>
+        </w:numPr>
+      </w:pPr>
+      <w:r>
+        <w:t xml:space="preserve">E8 </w:t>
+      </w:r>
+      <w:r>
+        <w:t xml:space="preserve">element </w:t>
+      </w:r>
+      <w:r>
+        <w:t>data corrupted,</w:t>
+      </w:r>
+      <w:r>
+        <w:t xml:space="preserve"> </w:t>
+      </w:r>
+      <w:r>
+        <w:t>needs to be recomputed</w:t>
+      </w:r>
+    </w:p>
+    <w:p>
+      <w:pPr>
+        <w:pStyle w:val="ListParagraph"/>
+        <w:numPr>
+          <w:ilvl w:val="0"/>
+          <w:numId w:val="1"/>
+        </w:numPr>
+      </w:pPr>
+      <w:r>
+        <w:t xml:space="preserve">ST </w:t>
+      </w:r>
+      <w:r>
+        <w:t xml:space="preserve">smooth element </w:t>
+      </w:r>
+      <w:r>
+        <w:t xml:space="preserve">data should be re </w:t>
+      </w:r>
+      <w:r>
+        <w:t>–</w:t>
+      </w:r>
+      <w:r>
+        <w:t xml:space="preserve"> incorporated</w:t>
+      </w:r>
+    </w:p>
+    <w:p>
+      <w:pPr>
+        <w:pStyle w:val="ListParagraph"/>
+        <w:numPr>
+          <w:ilvl w:val="0"/>
+          <w:numId w:val="1"/>
+        </w:numPr>
+      </w:pPr>
+      <w:r>
+        <w:t>Add error messages for SmoothEnumeratedQ etc if the arguments are improperly formatted</w:t>
       </w:r>
     </w:p>
     <w:sectPr>
@@ -685,6 +798,27 @@
     <w:name w:val="Normal"/>
     <w:qFormat/>
   </w:style>
+  <w:style w:type="paragraph" w:styleId="Heading1">
+    <w:name w:val="heading 1"/>
+    <w:basedOn w:val="Normal"/>
+    <w:next w:val="Normal"/>
+    <w:link w:val="Heading1Char"/>
+    <w:uiPriority w:val="9"/>
+    <w:qFormat/>
+    <w:rsid w:val="00AB10B5"/>
+    <w:pPr>
+      <w:keepNext/>
+      <w:keepLines/>
+      <w:spacing w:before="240" w:after="0"/>
+      <w:outlineLvl w:val="0"/>
+    </w:pPr>
+    <w:rPr>
+      <w:rFonts w:asciiTheme="majorHAnsi" w:eastAsiaTheme="majorEastAsia" w:hAnsiTheme="majorHAnsi" w:cstheme="majorBidi"/>
+      <w:color w:val="2F5496" w:themeColor="accent1" w:themeShade="BF"/>
+      <w:sz w:val="32"/>
+      <w:szCs w:val="32"/>
+    </w:rPr>
+  </w:style>
   <w:style w:type="character" w:default="1" w:styleId="DefaultParagraphFont">
     <w:name w:val="Default Paragraph Font"/>
     <w:uiPriority w:val="1"/>
@@ -722,6 +856,53 @@
       <w:ind w:left="720"/>
       <w:contextualSpacing/>
     </w:pPr>
+  </w:style>
+  <w:style w:type="paragraph" w:styleId="Title">
+    <w:name w:val="Title"/>
+    <w:basedOn w:val="Normal"/>
+    <w:next w:val="Normal"/>
+    <w:link w:val="TitleChar"/>
+    <w:uiPriority w:val="10"/>
+    <w:qFormat/>
+    <w:rsid w:val="00141DD6"/>
+    <w:pPr>
+      <w:spacing w:after="0" w:line="240" w:lineRule="auto"/>
+      <w:contextualSpacing/>
+    </w:pPr>
+    <w:rPr>
+      <w:rFonts w:asciiTheme="majorHAnsi" w:eastAsiaTheme="majorEastAsia" w:hAnsiTheme="majorHAnsi" w:cstheme="majorBidi"/>
+      <w:spacing w:val="-10"/>
+      <w:kern w:val="28"/>
+      <w:sz w:val="56"/>
+      <w:szCs w:val="56"/>
+    </w:rPr>
+  </w:style>
+  <w:style w:type="character" w:customStyle="1" w:styleId="TitleChar">
+    <w:name w:val="Title Char"/>
+    <w:basedOn w:val="DefaultParagraphFont"/>
+    <w:link w:val="Title"/>
+    <w:uiPriority w:val="10"/>
+    <w:rsid w:val="00141DD6"/>
+    <w:rPr>
+      <w:rFonts w:asciiTheme="majorHAnsi" w:eastAsiaTheme="majorEastAsia" w:hAnsiTheme="majorHAnsi" w:cstheme="majorBidi"/>
+      <w:spacing w:val="-10"/>
+      <w:kern w:val="28"/>
+      <w:sz w:val="56"/>
+      <w:szCs w:val="56"/>
+    </w:rPr>
+  </w:style>
+  <w:style w:type="character" w:customStyle="1" w:styleId="Heading1Char">
+    <w:name w:val="Heading 1 Char"/>
+    <w:basedOn w:val="DefaultParagraphFont"/>
+    <w:link w:val="Heading1"/>
+    <w:uiPriority w:val="9"/>
+    <w:rsid w:val="00AB10B5"/>
+    <w:rPr>
+      <w:rFonts w:asciiTheme="majorHAnsi" w:eastAsiaTheme="majorEastAsia" w:hAnsiTheme="majorHAnsi" w:cstheme="majorBidi"/>
+      <w:color w:val="2F5496" w:themeColor="accent1" w:themeShade="BF"/>
+      <w:sz w:val="32"/>
+      <w:szCs w:val="32"/>
+    </w:rPr>
   </w:style>
 </w:styles>
 </file>

</xml_diff>

<commit_message>
work to date - pause for now
</commit_message>
<xml_diff>
--- a/Coxeter groups application todo list.docx
+++ b/Coxeter groups application todo list.docx
@@ -146,8 +146,14 @@
           <w:ilvl w:val="0"/>
           <w:numId w:val="1"/>
         </w:numPr>
-      </w:pPr>
-      <w:r>
+        <w:rPr>
+          <w:strike/>
+        </w:rPr>
+      </w:pPr>
+      <w:r>
+        <w:rPr>
+          <w:strike/>
+        </w:rPr>
         <w:t>Remake RACGQ documentation</w:t>
       </w:r>
     </w:p>
@@ -179,6 +185,33 @@
       </w:pPr>
       <w:r>
         <w:t>Find a good place to include group automorphism section</w:t>
+      </w:r>
+    </w:p>
+    <w:p>
+      <w:pPr>
+        <w:pStyle w:val="ListParagraph"/>
+        <w:numPr>
+          <w:ilvl w:val="0"/>
+          <w:numId w:val="1"/>
+        </w:numPr>
+      </w:pPr>
+      <w:r>
+        <w:t>Replace</w:t>
+      </w:r>
+      <w:r>
+        <w:t xml:space="preserve"> stored group elements with association &lt;|word-&gt;ma</w:t>
+      </w:r>
+      <w:r>
+        <w:t>t</w:t>
+      </w:r>
+      <w:r>
+        <w:t>rix|&gt;</w:t>
+      </w:r>
+      <w:r>
+        <w:t xml:space="preserve"> and appropriate keys and values functions. This will greatly speed up</w:t>
+      </w:r>
+      <w:r>
+        <w:t xml:space="preserve"> LinearWordProblem for checking large lists of elements</w:t>
       </w:r>
     </w:p>
     <w:p>
@@ -218,6 +251,9 @@
         </w:numPr>
       </w:pPr>
       <w:r>
+        <w:rPr>
+          <w:strike/>
+        </w:rPr>
         <w:t>Generators</w:t>
       </w:r>
     </w:p>
@@ -228,9 +264,15 @@
           <w:ilvl w:val="0"/>
           <w:numId w:val="2"/>
         </w:numPr>
-      </w:pPr>
-      <w:r>
-        <w:t>CoxeterEdges</w:t>
+        <w:rPr>
+          <w:strike/>
+        </w:rPr>
+      </w:pPr>
+      <w:r>
+        <w:rPr>
+          <w:strike/>
+        </w:rPr>
+        <w:t>DiagramNeighbours</w:t>
       </w:r>
     </w:p>
     <w:p>
@@ -240,9 +282,21 @@
           <w:ilvl w:val="0"/>
           <w:numId w:val="2"/>
         </w:numPr>
-      </w:pPr>
-      <w:r>
-        <w:t>DiagramNeighbours</w:t>
+        <w:rPr>
+          <w:strike/>
+        </w:rPr>
+      </w:pPr>
+      <w:r>
+        <w:rPr>
+          <w:strike/>
+        </w:rPr>
+        <w:t>Irre</w:t>
+      </w:r>
+      <w:r>
+        <w:rPr>
+          <w:strike/>
+        </w:rPr>
+        <w:t>ducibleCGQ</w:t>
       </w:r>
     </w:p>
     <w:p>
@@ -252,12 +306,21 @@
           <w:ilvl w:val="0"/>
           <w:numId w:val="2"/>
         </w:numPr>
-      </w:pPr>
-      <w:r>
-        <w:t>Irre</w:t>
-      </w:r>
-      <w:r>
-        <w:t>ducibleCGQ</w:t>
+        <w:rPr>
+          <w:strike/>
+        </w:rPr>
+      </w:pPr>
+      <w:r>
+        <w:rPr>
+          <w:strike/>
+        </w:rPr>
+        <w:t>SpecialSubgrou</w:t>
+      </w:r>
+      <w:r>
+        <w:rPr>
+          <w:strike/>
+        </w:rPr>
+        <w:t>p</w:t>
       </w:r>
     </w:p>
     <w:p>
@@ -269,10 +332,10 @@
         </w:numPr>
       </w:pPr>
       <w:r>
-        <w:t>SpecialSubgrou</w:t>
-      </w:r>
-      <w:r>
-        <w:t>p</w:t>
+        <w:rPr>
+          <w:strike/>
+        </w:rPr>
+        <w:t>ConvertToSpecialSubgroup</w:t>
       </w:r>
     </w:p>
     <w:p>
@@ -284,7 +347,10 @@
         </w:numPr>
       </w:pPr>
       <w:r>
-        <w:t>ConvertToSpecialSubgroup</w:t>
+        <w:rPr>
+          <w:strike/>
+        </w:rPr>
+        <w:t>ConvertFromSpecialSubgroup</w:t>
       </w:r>
     </w:p>
     <w:p>
@@ -296,7 +362,10 @@
         </w:numPr>
       </w:pPr>
       <w:r>
-        <w:t>ConvertFromSpecialSubgroup</w:t>
+        <w:rPr>
+          <w:strike/>
+        </w:rPr>
+        <w:t>IrreducibleFactors</w:t>
       </w:r>
     </w:p>
     <w:p>
@@ -306,9 +375,15 @@
           <w:ilvl w:val="0"/>
           <w:numId w:val="2"/>
         </w:numPr>
-      </w:pPr>
-      <w:r>
-        <w:t>IrreducibleFactors</w:t>
+        <w:rPr>
+          <w:strike/>
+        </w:rPr>
+      </w:pPr>
+      <w:r>
+        <w:rPr>
+          <w:strike/>
+        </w:rPr>
+        <w:t>Diagrams, make labels with subscripts</w:t>
       </w:r>
     </w:p>
     <w:p>
@@ -318,8 +393,14 @@
           <w:ilvl w:val="0"/>
           <w:numId w:val="2"/>
         </w:numPr>
-      </w:pPr>
-      <w:r>
+        <w:rPr>
+          <w:strike/>
+        </w:rPr>
+      </w:pPr>
+      <w:r>
+        <w:rPr>
+          <w:strike/>
+        </w:rPr>
         <w:t>Braid</w:t>
       </w:r>
     </w:p>
@@ -330,8 +411,14 @@
           <w:ilvl w:val="0"/>
           <w:numId w:val="2"/>
         </w:numPr>
-      </w:pPr>
-      <w:r>
+        <w:rPr>
+          <w:strike/>
+        </w:rPr>
+      </w:pPr>
+      <w:r>
+        <w:rPr>
+          <w:strike/>
+        </w:rPr>
         <w:t>InverseBraid</w:t>
       </w:r>
     </w:p>
@@ -342,8 +429,14 @@
           <w:ilvl w:val="0"/>
           <w:numId w:val="2"/>
         </w:numPr>
-      </w:pPr>
-      <w:r>
+        <w:rPr>
+          <w:strike/>
+        </w:rPr>
+      </w:pPr>
+      <w:r>
+        <w:rPr>
+          <w:strike/>
+        </w:rPr>
         <w:t>TitsM1</w:t>
       </w:r>
     </w:p>
@@ -354,8 +447,14 @@
           <w:ilvl w:val="0"/>
           <w:numId w:val="2"/>
         </w:numPr>
-      </w:pPr>
-      <w:r>
+        <w:rPr>
+          <w:strike/>
+        </w:rPr>
+      </w:pPr>
+      <w:r>
+        <w:rPr>
+          <w:strike/>
+        </w:rPr>
         <w:t>TitsM2</w:t>
       </w:r>
     </w:p>
@@ -366,8 +465,32 @@
           <w:ilvl w:val="0"/>
           <w:numId w:val="2"/>
         </w:numPr>
-      </w:pPr>
-      <w:r>
+        <w:rPr>
+          <w:strike/>
+        </w:rPr>
+      </w:pPr>
+      <w:r>
+        <w:rPr>
+          <w:strike/>
+        </w:rPr>
+        <w:t>M1ReducibleWordQ</w:t>
+      </w:r>
+    </w:p>
+    <w:p>
+      <w:pPr>
+        <w:pStyle w:val="ListParagraph"/>
+        <w:numPr>
+          <w:ilvl w:val="0"/>
+          <w:numId w:val="2"/>
+        </w:numPr>
+        <w:rPr>
+          <w:strike/>
+        </w:rPr>
+      </w:pPr>
+      <w:r>
+        <w:rPr>
+          <w:strike/>
+        </w:rPr>
         <w:t>TitsRepresentation</w:t>
       </w:r>
     </w:p>
@@ -378,11 +501,20 @@
           <w:ilvl w:val="0"/>
           <w:numId w:val="2"/>
         </w:numPr>
-      </w:pPr>
-      <w:r>
+        <w:rPr>
+          <w:strike/>
+        </w:rPr>
+      </w:pPr>
+      <w:r>
+        <w:rPr>
+          <w:strike/>
+        </w:rPr>
         <w:t>CoxeterLengt</w:t>
       </w:r>
       <w:r>
+        <w:rPr>
+          <w:strike/>
+        </w:rPr>
         <w:t>h</w:t>
       </w:r>
     </w:p>
@@ -393,8 +525,14 @@
           <w:ilvl w:val="0"/>
           <w:numId w:val="2"/>
         </w:numPr>
-      </w:pPr>
-      <w:r>
+        <w:rPr>
+          <w:strike/>
+        </w:rPr>
+      </w:pPr>
+      <w:r>
+        <w:rPr>
+          <w:strike/>
+        </w:rPr>
         <w:t>M1ReducibleWordQ</w:t>
       </w:r>
     </w:p>
@@ -405,16 +543,166 @@
           <w:ilvl w:val="0"/>
           <w:numId w:val="2"/>
         </w:numPr>
+        <w:rPr>
+          <w:strike/>
+        </w:rPr>
+      </w:pPr>
+      <w:r>
+        <w:rPr>
+          <w:strike/>
+        </w:rPr>
+        <w:t>ExportElementList</w:t>
+      </w:r>
+    </w:p>
+    <w:p>
+      <w:pPr>
+        <w:pStyle w:val="ListParagraph"/>
+        <w:numPr>
+          <w:ilvl w:val="0"/>
+          <w:numId w:val="2"/>
+        </w:numPr>
+        <w:rPr>
+          <w:strike/>
+        </w:rPr>
+      </w:pPr>
+      <w:r>
+        <w:rPr>
+          <w:strike/>
+        </w:rPr>
+        <w:t>CoxeterGroupElements</w:t>
+      </w:r>
+    </w:p>
+    <w:p>
+      <w:pPr>
+        <w:pStyle w:val="ListParagraph"/>
+        <w:numPr>
+          <w:ilvl w:val="0"/>
+          <w:numId w:val="2"/>
+        </w:numPr>
+        <w:rPr>
+          <w:color w:val="FF0000"/>
+        </w:rPr>
+      </w:pPr>
+      <w:r>
+        <w:rPr>
+          <w:color w:val="FF0000"/>
+        </w:rPr>
+        <w:t>All stored</w:t>
+      </w:r>
+      <w:r>
+        <w:rPr>
+          <w:color w:val="FF0000"/>
+        </w:rPr>
+        <w:t xml:space="preserve"> smooth element</w:t>
+      </w:r>
+      <w:r>
+        <w:rPr>
+          <w:color w:val="FF0000"/>
+        </w:rPr>
+        <w:t xml:space="preserve"> dat</w:t>
+      </w:r>
+      <w:r>
+        <w:rPr>
+          <w:color w:val="FF0000"/>
+        </w:rPr>
+        <w:t>a</w:t>
+      </w:r>
+    </w:p>
+    <w:p>
+      <w:pPr>
+        <w:pStyle w:val="ListParagraph"/>
+        <w:numPr>
+          <w:ilvl w:val="0"/>
+          <w:numId w:val="2"/>
+        </w:numPr>
+        <w:rPr>
+          <w:strike/>
+        </w:rPr>
+      </w:pPr>
+      <w:r>
+        <w:rPr>
+          <w:strike/>
+        </w:rPr>
+        <w:t>MakePalindromic</w:t>
+      </w:r>
+    </w:p>
+    <w:p>
+      <w:pPr>
+        <w:pStyle w:val="ListParagraph"/>
+        <w:numPr>
+          <w:ilvl w:val="0"/>
+          <w:numId w:val="2"/>
+        </w:numPr>
+        <w:rPr>
+          <w:strike/>
+        </w:rPr>
+      </w:pPr>
+      <w:r>
+        <w:rPr>
+          <w:strike/>
+        </w:rPr>
+        <w:t>Inversions</w:t>
+      </w:r>
+    </w:p>
+    <w:p>
+      <w:pPr>
+        <w:pStyle w:val="ListParagraph"/>
+        <w:numPr>
+          <w:ilvl w:val="0"/>
+          <w:numId w:val="2"/>
+        </w:numPr>
+        <w:rPr>
+          <w:strike/>
+        </w:rPr>
+      </w:pPr>
+      <w:r>
+        <w:rPr>
+          <w:strike/>
+        </w:rPr>
+        <w:t>CentralGenerator</w:t>
+      </w:r>
+    </w:p>
+    <w:p>
+      <w:pPr>
+        <w:pStyle w:val="ListParagraph"/>
+        <w:numPr>
+          <w:ilvl w:val="0"/>
+          <w:numId w:val="2"/>
+        </w:numPr>
+        <w:rPr>
+          <w:strike/>
+        </w:rPr>
+      </w:pPr>
+      <w:r>
+        <w:rPr>
+          <w:strike/>
+        </w:rPr>
+        <w:t>ConjugatingElement</w:t>
+      </w:r>
+    </w:p>
+    <w:p>
+      <w:pPr>
+        <w:pStyle w:val="ListParagraph"/>
+        <w:numPr>
+          <w:ilvl w:val="0"/>
+          <w:numId w:val="2"/>
+        </w:numPr>
+        <w:rPr>
+          <w:strike/>
+        </w:rPr>
         <w:sectPr>
           <w:type w:val="continuous"/>
           <w:pgSz w:w="11906" w:h="16838"/>
-          <w:pgMar w:top="1440" w:right="1440" w:bottom="1440" w:left="1440" w:header="708" w:footer="708" w:gutter="0"/>
+          <w:pgMar w:top="1440" w:right="1440" w:bottom="1440" w:left="1440" w:header="709" w:footer="709" w:gutter="0"/>
           <w:cols w:num="2" w:space="720"/>
           <w:docGrid w:linePitch="360"/>
         </w:sectPr>
       </w:pPr>
       <w:r>
-        <w:t>All stored data</w:t>
+        <w:rPr>
+          <w:strike/>
+        </w:rPr>
+        <w:t>DescentSet</w:t>
       </w:r>
     </w:p>
     <w:p>
@@ -457,13 +745,7 @@
         </w:numPr>
       </w:pPr>
       <w:r>
-        <w:t>words was faulty.  Implement group length generating function and use it to check that the correct numbe</w:t>
-      </w:r>
-      <w:r>
-        <w:t xml:space="preserve">r </w:t>
-      </w:r>
-      <w:r>
-        <w:t>of elements has been enumerated in each case</w:t>
+        <w:t>words was faulty.  Implement group length generating function and use it to check that the correct number of elements has been enumerated in each case</w:t>
       </w:r>
     </w:p>
     <w:p>
@@ -559,6 +841,7 @@
         </w:numPr>
       </w:pPr>
       <w:r>
+        <w:lastRenderedPageBreak/>
         <w:t>Improve efficiency of CoxeterGroupElements</w:t>
       </w:r>
     </w:p>
@@ -618,11 +901,653 @@
     </w:p>
     <w:p>
       <w:pPr>
+        <w:pStyle w:val="ListParagraph"/>
+        <w:numPr>
+          <w:ilvl w:val="0"/>
+          <w:numId w:val="3"/>
+        </w:numPr>
+      </w:pPr>
+      <w:r>
+        <w:t>Tidy up “GroupElements2” and “SmoothElements2”</w:t>
+      </w:r>
+    </w:p>
+    <w:p>
+      <w:pPr>
         <w:pStyle w:val="Heading1"/>
       </w:pPr>
       <w:r>
-        <w:lastRenderedPageBreak/>
         <w:t>CoxeterCombinatorics</w:t>
+      </w:r>
+    </w:p>
+    <w:p>
+      <w:pPr>
+        <w:pStyle w:val="ListParagraph"/>
+        <w:numPr>
+          <w:ilvl w:val="0"/>
+          <w:numId w:val="4"/>
+        </w:numPr>
+        <w:rPr>
+          <w:strike/>
+        </w:rPr>
+      </w:pPr>
+      <w:r>
+        <w:rPr>
+          <w:strike/>
+        </w:rPr>
+        <w:t>2 sided version of Inversions</w:t>
+      </w:r>
+    </w:p>
+    <w:p>
+      <w:pPr>
+        <w:pStyle w:val="Heading1"/>
+      </w:pPr>
+      <w:r>
+        <w:t>CoxeterVisualisation</w:t>
+      </w:r>
+    </w:p>
+    <w:p>
+      <w:pPr>
+        <w:pStyle w:val="ListParagraph"/>
+        <w:numPr>
+          <w:ilvl w:val="0"/>
+          <w:numId w:val="4"/>
+        </w:numPr>
+        <w:rPr>
+          <w:strike/>
+        </w:rPr>
+      </w:pPr>
+      <w:r>
+        <w:rPr>
+          <w:strike/>
+        </w:rPr>
+        <w:t>Make SphericalPolygon output curved portions of a sphere, rather than Euclidean polygons</w:t>
+      </w:r>
+      <w:r>
+        <w:rPr>
+          <w:strike/>
+        </w:rPr>
+        <w:t>. This will also mean changing ChamberBarycentre and possibly other functions</w:t>
+      </w:r>
+    </w:p>
+    <w:p>
+      <w:pPr>
+        <w:pStyle w:val="ListParagraph"/>
+        <w:numPr>
+          <w:ilvl w:val="0"/>
+          <w:numId w:val="4"/>
+        </w:numPr>
+        <w:rPr>
+          <w:strike/>
+        </w:rPr>
+      </w:pPr>
+      <w:r>
+        <w:rPr>
+          <w:strike/>
+        </w:rPr>
+        <w:t>Sort out Transformation::undefined error messages</w:t>
+      </w:r>
+    </w:p>
+    <w:p>
+      <w:pPr>
+        <w:pStyle w:val="ListParagraph"/>
+        <w:numPr>
+          <w:ilvl w:val="0"/>
+          <w:numId w:val="4"/>
+        </w:numPr>
+      </w:pPr>
+      <w:r>
+        <w:t>Write function to compute hyperbolic chamber vertices</w:t>
+      </w:r>
+    </w:p>
+    <w:p>
+      <w:pPr>
+        <w:pStyle w:val="ListParagraph"/>
+        <w:numPr>
+          <w:ilvl w:val="0"/>
+          <w:numId w:val="4"/>
+        </w:numPr>
+        <w:rPr>
+          <w:strike/>
+        </w:rPr>
+      </w:pPr>
+      <w:r>
+        <w:rPr>
+          <w:strike/>
+        </w:rPr>
+        <w:t>ZeroVector probably needs to be changed for th</w:t>
+      </w:r>
+      <w:r>
+        <w:rPr>
+          <w:strike/>
+        </w:rPr>
+        <w:t>e</w:t>
+      </w:r>
+      <w:r>
+        <w:rPr>
+          <w:strike/>
+        </w:rPr>
+        <w:t xml:space="preserve"> irreducible </w:t>
+      </w:r>
+      <w:r>
+        <w:rPr>
+          <w:strike/>
+        </w:rPr>
+        <w:t>Euclidean</w:t>
+      </w:r>
+      <w:r>
+        <w:rPr>
+          <w:strike/>
+        </w:rPr>
+        <w:t xml:space="preserve"> case</w:t>
+      </w:r>
+    </w:p>
+    <w:p>
+      <w:pPr>
+        <w:pStyle w:val="ListParagraph"/>
+        <w:numPr>
+          <w:ilvl w:val="0"/>
+          <w:numId w:val="4"/>
+        </w:numPr>
+        <w:rPr>
+          <w:strike/>
+        </w:rPr>
+      </w:pPr>
+      <w:r>
+        <w:rPr>
+          <w:strike/>
+        </w:rPr>
+        <w:t>Reword group data to be accurate</w:t>
+      </w:r>
+    </w:p>
+    <w:p>
+      <w:pPr>
+        <w:pStyle w:val="ListParagraph"/>
+        <w:numPr>
+          <w:ilvl w:val="0"/>
+          <w:numId w:val="4"/>
+        </w:numPr>
+        <w:rPr>
+          <w:strike/>
+        </w:rPr>
+      </w:pPr>
+      <w:r>
+        <w:rPr>
+          <w:strike/>
+        </w:rPr>
+        <w:t xml:space="preserve">Move some display functions </w:t>
+      </w:r>
+      <w:r>
+        <w:rPr>
+          <w:strike/>
+        </w:rPr>
+        <w:t>with specific uses to other packages, eg GalleryLeftBruhatIdeal</w:t>
+      </w:r>
+    </w:p>
+    <w:p>
+      <w:pPr>
+        <w:pStyle w:val="ListParagraph"/>
+        <w:numPr>
+          <w:ilvl w:val="0"/>
+          <w:numId w:val="4"/>
+        </w:numPr>
+        <w:rPr>
+          <w:strike/>
+        </w:rPr>
+      </w:pPr>
+      <w:r>
+        <w:rPr>
+          <w:strike/>
+        </w:rPr>
+        <w:t>Why isn’t SphericalEdgeList just called EdgeList or something?</w:t>
+      </w:r>
+    </w:p>
+    <w:p>
+      <w:pPr>
+        <w:pStyle w:val="ListParagraph"/>
+        <w:numPr>
+          <w:ilvl w:val="0"/>
+          <w:numId w:val="4"/>
+        </w:numPr>
+        <w:rPr>
+          <w:strike/>
+        </w:rPr>
+      </w:pPr>
+      <w:r>
+        <w:rPr>
+          <w:strike/>
+        </w:rPr>
+        <w:t>Replace ActsOnAPlaneQ with VisualisableQ</w:t>
+      </w:r>
+    </w:p>
+    <w:p>
+      <w:pPr>
+        <w:pStyle w:val="ListParagraph"/>
+        <w:numPr>
+          <w:ilvl w:val="0"/>
+          <w:numId w:val="4"/>
+        </w:numPr>
+      </w:pPr>
+      <w:r>
+        <w:rPr>
+          <w:strike/>
+        </w:rPr>
+        <w:t>Fix ShowChambers for 1D groups</w:t>
+      </w:r>
+      <w:r>
+        <w:rPr>
+          <w:strike/>
+        </w:rPr>
+        <w:t>, H3</w:t>
+      </w:r>
+    </w:p>
+    <w:p>
+      <w:pPr>
+        <w:pStyle w:val="ListParagraph"/>
+        <w:numPr>
+          <w:ilvl w:val="0"/>
+          <w:numId w:val="4"/>
+        </w:numPr>
+        <w:rPr>
+          <w:strike/>
+          <w:color w:val="FF0000"/>
+        </w:rPr>
+      </w:pPr>
+      <w:r>
+        <w:rPr>
+          <w:strike/>
+          <w:color w:val="FF0000"/>
+        </w:rPr>
+        <w:t>Are ChamberVertices[H3,””] in the right order?</w:t>
+      </w:r>
+    </w:p>
+    <w:p>
+      <w:pPr>
+        <w:pStyle w:val="ListParagraph"/>
+        <w:numPr>
+          <w:ilvl w:val="0"/>
+          <w:numId w:val="4"/>
+        </w:numPr>
+        <w:rPr>
+          <w:strike/>
+        </w:rPr>
+      </w:pPr>
+      <w:r>
+        <w:rPr>
+          <w:strike/>
+        </w:rPr>
+        <w:t>Fix NormalVector for 1D</w:t>
+      </w:r>
+    </w:p>
+    <w:p>
+      <w:pPr>
+        <w:pStyle w:val="ListParagraph"/>
+        <w:numPr>
+          <w:ilvl w:val="0"/>
+          <w:numId w:val="4"/>
+        </w:numPr>
+      </w:pPr>
+      <w:r>
+        <w:t>I</w:t>
+      </w:r>
+      <w:r>
+        <w:t>nclude some other Mathematica package for hyperbolic geometry</w:t>
+      </w:r>
+    </w:p>
+    <w:p>
+      <w:pPr>
+        <w:pStyle w:val="ListParagraph"/>
+        <w:numPr>
+          <w:ilvl w:val="0"/>
+          <w:numId w:val="4"/>
+        </w:numPr>
+        <w:rPr>
+          <w:strike/>
+        </w:rPr>
+      </w:pPr>
+      <w:r>
+        <w:rPr>
+          <w:strike/>
+        </w:rPr>
+        <w:t>For Gallery, ListLinePlot only works in 2D, needs different function for 3D</w:t>
+      </w:r>
+    </w:p>
+    <w:p>
+      <w:pPr>
+        <w:pStyle w:val="ListParagraph"/>
+        <w:numPr>
+          <w:ilvl w:val="0"/>
+          <w:numId w:val="4"/>
+        </w:numPr>
+        <w:rPr>
+          <w:strike/>
+        </w:rPr>
+      </w:pPr>
+      <w:r>
+        <w:rPr>
+          <w:strike/>
+        </w:rPr>
+        <w:t>Fix Circle3D</w:t>
+      </w:r>
+    </w:p>
+    <w:p>
+      <w:pPr>
+        <w:pStyle w:val="ListParagraph"/>
+        <w:numPr>
+          <w:ilvl w:val="0"/>
+          <w:numId w:val="4"/>
+        </w:numPr>
+        <w:rPr>
+          <w:strike/>
+        </w:rPr>
+      </w:pPr>
+      <w:r>
+        <w:t>Options:</w:t>
+      </w:r>
+    </w:p>
+    <w:p>
+      <w:pPr>
+        <w:pStyle w:val="ListParagraph"/>
+        <w:numPr>
+          <w:ilvl w:val="1"/>
+          <w:numId w:val="4"/>
+        </w:numPr>
+      </w:pPr>
+      <w:r>
+        <w:rPr>
+          <w:strike/>
+        </w:rPr>
+        <w:t>(Show)</w:t>
+      </w:r>
+      <w:r>
+        <w:rPr>
+          <w:strike/>
+        </w:rPr>
+        <w:t xml:space="preserve">Chambers: </w:t>
+      </w:r>
+      <w:r>
+        <w:rPr>
+          <w:strike/>
+        </w:rPr>
+        <w:t>outlined</w:t>
+      </w:r>
+      <w:r>
+        <w:rPr>
+          <w:strike/>
+        </w:rPr>
+        <w:t>/not, colour, outline colour,</w:t>
+      </w:r>
+      <w:r>
+        <w:rPr>
+          <w:strike/>
+        </w:rPr>
+        <w:t xml:space="preserve"> </w:t>
+      </w:r>
+      <w:r>
+        <w:t>underlying sphere</w:t>
+      </w:r>
+      <w:r>
+        <w:rPr>
+          <w:strike/>
+        </w:rPr>
+        <w:t>, outline thickness</w:t>
+      </w:r>
+      <w:r>
+        <w:t>, labels</w:t>
+      </w:r>
+    </w:p>
+    <w:p>
+      <w:pPr>
+        <w:pStyle w:val="ListParagraph"/>
+        <w:numPr>
+          <w:ilvl w:val="1"/>
+          <w:numId w:val="4"/>
+        </w:numPr>
+        <w:rPr>
+          <w:strike/>
+        </w:rPr>
+      </w:pPr>
+      <w:r>
+        <w:rPr>
+          <w:strike/>
+        </w:rPr>
+        <w:t>S</w:t>
+      </w:r>
+      <w:r>
+        <w:rPr>
+          <w:strike/>
+        </w:rPr>
+        <w:t>howHyperplanes</w:t>
+      </w:r>
+      <w:r>
+        <w:rPr>
+          <w:strike/>
+        </w:rPr>
+        <w:t xml:space="preserve">: </w:t>
+      </w:r>
+      <w:r>
+        <w:t>underlying sphere</w:t>
+      </w:r>
+      <w:r>
+        <w:rPr>
+          <w:strike/>
+        </w:rPr>
+        <w:t>,</w:t>
+      </w:r>
+      <w:r>
+        <w:rPr>
+          <w:strike/>
+        </w:rPr>
+        <w:t xml:space="preserve"> hyperplane colour, thickness</w:t>
+      </w:r>
+      <w:r>
+        <w:t>, labels</w:t>
+      </w:r>
+    </w:p>
+    <w:p>
+      <w:pPr>
+        <w:pStyle w:val="ListParagraph"/>
+        <w:numPr>
+          <w:ilvl w:val="1"/>
+          <w:numId w:val="4"/>
+        </w:numPr>
+        <w:rPr>
+          <w:strike/>
+        </w:rPr>
+      </w:pPr>
+      <w:r>
+        <w:rPr>
+          <w:strike/>
+        </w:rPr>
+        <w:t>Gallery: colour, thickness, vertices (size, colour</w:t>
+      </w:r>
+      <w:r>
+        <w:t>), edge label</w:t>
+      </w:r>
+    </w:p>
+    <w:p>
+      <w:pPr>
+        <w:pStyle w:val="ListParagraph"/>
+        <w:numPr>
+          <w:ilvl w:val="0"/>
+          <w:numId w:val="4"/>
+        </w:numPr>
+        <w:rPr>
+          <w:strike/>
+        </w:rPr>
+      </w:pPr>
+      <w:r>
+        <w:t>Coxeter systems which should be visualisable:</w:t>
+      </w:r>
+    </w:p>
+    <w:p>
+      <w:pPr>
+        <w:pStyle w:val="ListParagraph"/>
+        <w:numPr>
+          <w:ilvl w:val="1"/>
+          <w:numId w:val="4"/>
+        </w:numPr>
+        <w:rPr>
+          <w:strike/>
+        </w:rPr>
+      </w:pPr>
+      <w:r>
+        <w:rPr>
+          <w:strike/>
+        </w:rPr>
+        <w:t>I2</w:t>
+      </w:r>
+    </w:p>
+    <w:p>
+      <w:pPr>
+        <w:pStyle w:val="ListParagraph"/>
+        <w:numPr>
+          <w:ilvl w:val="1"/>
+          <w:numId w:val="4"/>
+        </w:numPr>
+      </w:pPr>
+      <w:r>
+        <w:rPr>
+          <w:strike/>
+        </w:rPr>
+        <w:t>A3,B3,</w:t>
+      </w:r>
+      <w:r>
+        <w:rPr>
+          <w:strike/>
+        </w:rPr>
+        <w:t>H3</w:t>
+      </w:r>
+      <w:r>
+        <w:t>,I2x</w:t>
+      </w:r>
+      <w:r>
+        <w:t>A1</w:t>
+      </w:r>
+    </w:p>
+    <w:p>
+      <w:pPr>
+        <w:pStyle w:val="ListParagraph"/>
+        <w:numPr>
+          <w:ilvl w:val="1"/>
+          <w:numId w:val="4"/>
+        </w:numPr>
+      </w:pPr>
+      <w:r>
+        <w:t>I2</w:t>
+      </w:r>
+      <w:r>
+        <w:t>xI2</w:t>
+      </w:r>
+    </w:p>
+    <w:p>
+      <w:pPr>
+        <w:pStyle w:val="ListParagraph"/>
+        <w:numPr>
+          <w:ilvl w:val="1"/>
+          <w:numId w:val="4"/>
+        </w:numPr>
+        <w:rPr>
+          <w:strike/>
+        </w:rPr>
+      </w:pPr>
+      <w:r>
+        <w:rPr>
+          <w:strike/>
+        </w:rPr>
+        <w:t>AE1</w:t>
+      </w:r>
+    </w:p>
+    <w:p>
+      <w:pPr>
+        <w:pStyle w:val="ListParagraph"/>
+        <w:numPr>
+          <w:ilvl w:val="1"/>
+          <w:numId w:val="4"/>
+        </w:numPr>
+      </w:pPr>
+      <w:r>
+        <w:rPr>
+          <w:strike/>
+        </w:rPr>
+        <w:t>AE2,BE2,</w:t>
+      </w:r>
+      <w:r>
+        <w:rPr>
+          <w:strike/>
+        </w:rPr>
+        <w:t>GE2,AE1</w:t>
+      </w:r>
+      <w:r>
+        <w:rPr>
+          <w:strike/>
+        </w:rPr>
+        <w:t>xAE</w:t>
+      </w:r>
+      <w:r>
+        <w:rPr>
+          <w:strike/>
+        </w:rPr>
+        <w:t>1</w:t>
+      </w:r>
+    </w:p>
+    <w:p>
+      <w:pPr>
+        <w:pStyle w:val="ListParagraph"/>
+        <w:numPr>
+          <w:ilvl w:val="1"/>
+          <w:numId w:val="4"/>
+        </w:numPr>
+      </w:pPr>
+      <w:r>
+        <w:t>I2</w:t>
+      </w:r>
+      <w:r>
+        <w:t>xAE1</w:t>
+      </w:r>
+    </w:p>
+    <w:p>
+      <w:pPr>
+        <w:pStyle w:val="ListParagraph"/>
+        <w:numPr>
+          <w:ilvl w:val="1"/>
+          <w:numId w:val="4"/>
+        </w:numPr>
+      </w:pPr>
+      <w:r>
+        <w:t>Triangle</w:t>
+      </w:r>
+      <w:r>
+        <w:t>CG</w:t>
+      </w:r>
+      <w:r>
+        <w:t xml:space="preserve">, </w:t>
+      </w:r>
+      <w:r>
+        <w:t>RAPolygonG</w:t>
+      </w:r>
+    </w:p>
+    <w:p>
+      <w:pPr>
+        <w:pStyle w:val="ListParagraph"/>
+        <w:numPr>
+          <w:ilvl w:val="0"/>
+          <w:numId w:val="4"/>
+        </w:numPr>
+      </w:pPr>
+      <w:r>
+        <w:t>Make show functions for efficient with fewer nested Show’s. Also for galleries delete words which are initial subwords of other words</w:t>
+      </w:r>
+    </w:p>
+    <w:p>
+      <w:pPr>
+        <w:pStyle w:val="ListParagraph"/>
+        <w:numPr>
+          <w:ilvl w:val="0"/>
+          <w:numId w:val="4"/>
+        </w:numPr>
+      </w:pPr>
+      <w:r>
+        <w:t>Make Cayley graph function</w:t>
       </w:r>
     </w:p>
     <w:sectPr>
@@ -639,6 +1564,119 @@
 <file path=word/numbering.xml><?xml version="1.0" encoding="utf-8"?>
 <w:numbering xmlns:wpc="http://schemas.microsoft.com/office/word/2010/wordprocessingCanvas" xmlns:cx="http://schemas.microsoft.com/office/drawing/2014/chartex" xmlns:cx1="http://schemas.microsoft.com/office/drawing/2015/9/8/chartex" xmlns:cx2="http://schemas.microsoft.com/office/drawing/2015/10/21/chartex" xmlns:cx3="http://schemas.microsoft.com/office/drawing/2016/5/9/chartex" xmlns:cx4="http://schemas.microsoft.com/office/drawing/2016/5/10/chartex" xmlns:cx5="http://schemas.microsoft.com/office/drawing/2016/5/11/chartex" xmlns:cx6="http://schemas.microsoft.com/office/drawing/2016/5/12/chartex" xmlns:cx7="http://schemas.microsoft.com/office/drawing/2016/5/13/chartex" xmlns:cx8="http://schemas.microsoft.com/office/drawing/2016/5/14/chartex" xmlns:mc="http://schemas.openxmlformats.org/markup-compatibility/2006" xmlns:aink="http://schemas.microsoft.com/office/drawing/2016/ink" xmlns:am3d="http://schemas.microsoft.com/office/drawing/2017/model3d" xmlns:o="urn:schemas-microsoft-com:office:office" xmlns:r="http://schemas.openxmlformats.org/officeDocument/2006/relationships" xmlns:m="http://schemas.openxmlformats.org/officeDocument/2006/math" xmlns:v="urn:schemas-microsoft-com:vml" xmlns:wp14="http://schemas.microsoft.com/office/word/2010/wordprocessingDrawing" xmlns:wp="http://schemas.openxmlformats.org/drawingml/2006/wordprocessingDrawing" xmlns:w10="urn:schemas-microsoft-com:office:word" xmlns:w="http://schemas.openxmlformats.org/wordprocessingml/2006/main" xmlns:w14="http://schemas.microsoft.com/office/word/2010/wordml" xmlns:w15="http://schemas.microsoft.com/office/word/2012/wordml" xmlns:w16cex="http://schemas.microsoft.com/office/word/2018/wordml/cex" xmlns:w16cid="http://schemas.microsoft.com/office/word/2016/wordml/cid" xmlns:w16="http://schemas.microsoft.com/office/word/2018/wordml" xmlns:w16sdtdh="http://schemas.microsoft.com/office/word/2020/wordml/sdtdatahash" xmlns:w16se="http://schemas.microsoft.com/office/word/2015/wordml/symex" xmlns:wpg="http://schemas.microsoft.com/office/word/2010/wordprocessingGroup" xmlns:wpi="http://schemas.microsoft.com/office/word/2010/wordprocessingInk" xmlns:wne="http://schemas.microsoft.com/office/word/2006/wordml" xmlns:wps="http://schemas.microsoft.com/office/word/2010/wordprocessingShape" mc:Ignorable="w14 w15 w16se w16cid w16 w16cex w16sdtdh wp14">
   <w:abstractNum w:abstractNumId="0" w15:restartNumberingAfterBreak="0">
+    <w:nsid w:val="00FA1D53"/>
+    <w:multiLevelType w:val="hybridMultilevel"/>
+    <w:tmpl w:val="80385B6A"/>
+    <w:lvl w:ilvl="0" w:tplc="08090001">
+      <w:start w:val="1"/>
+      <w:numFmt w:val="bullet"/>
+      <w:lvlText w:val=""/>
+      <w:lvlJc w:val="left"/>
+      <w:pPr>
+        <w:ind w:left="720" w:hanging="360"/>
+      </w:pPr>
+      <w:rPr>
+        <w:rFonts w:ascii="Symbol" w:hAnsi="Symbol" w:hint="default"/>
+      </w:rPr>
+    </w:lvl>
+    <w:lvl w:ilvl="1" w:tplc="08090003">
+      <w:start w:val="1"/>
+      <w:numFmt w:val="bullet"/>
+      <w:lvlText w:val="o"/>
+      <w:lvlJc w:val="left"/>
+      <w:pPr>
+        <w:ind w:left="1440" w:hanging="360"/>
+      </w:pPr>
+      <w:rPr>
+        <w:rFonts w:ascii="Courier New" w:hAnsi="Courier New" w:cs="Courier New" w:hint="default"/>
+      </w:rPr>
+    </w:lvl>
+    <w:lvl w:ilvl="2" w:tplc="08090005" w:tentative="1">
+      <w:start w:val="1"/>
+      <w:numFmt w:val="bullet"/>
+      <w:lvlText w:val=""/>
+      <w:lvlJc w:val="left"/>
+      <w:pPr>
+        <w:ind w:left="2160" w:hanging="360"/>
+      </w:pPr>
+      <w:rPr>
+        <w:rFonts w:ascii="Wingdings" w:hAnsi="Wingdings" w:hint="default"/>
+      </w:rPr>
+    </w:lvl>
+    <w:lvl w:ilvl="3" w:tplc="08090001" w:tentative="1">
+      <w:start w:val="1"/>
+      <w:numFmt w:val="bullet"/>
+      <w:lvlText w:val=""/>
+      <w:lvlJc w:val="left"/>
+      <w:pPr>
+        <w:ind w:left="2880" w:hanging="360"/>
+      </w:pPr>
+      <w:rPr>
+        <w:rFonts w:ascii="Symbol" w:hAnsi="Symbol" w:hint="default"/>
+      </w:rPr>
+    </w:lvl>
+    <w:lvl w:ilvl="4" w:tplc="08090003" w:tentative="1">
+      <w:start w:val="1"/>
+      <w:numFmt w:val="bullet"/>
+      <w:lvlText w:val="o"/>
+      <w:lvlJc w:val="left"/>
+      <w:pPr>
+        <w:ind w:left="3600" w:hanging="360"/>
+      </w:pPr>
+      <w:rPr>
+        <w:rFonts w:ascii="Courier New" w:hAnsi="Courier New" w:cs="Courier New" w:hint="default"/>
+      </w:rPr>
+    </w:lvl>
+    <w:lvl w:ilvl="5" w:tplc="08090005" w:tentative="1">
+      <w:start w:val="1"/>
+      <w:numFmt w:val="bullet"/>
+      <w:lvlText w:val=""/>
+      <w:lvlJc w:val="left"/>
+      <w:pPr>
+        <w:ind w:left="4320" w:hanging="360"/>
+      </w:pPr>
+      <w:rPr>
+        <w:rFonts w:ascii="Wingdings" w:hAnsi="Wingdings" w:hint="default"/>
+      </w:rPr>
+    </w:lvl>
+    <w:lvl w:ilvl="6" w:tplc="08090001" w:tentative="1">
+      <w:start w:val="1"/>
+      <w:numFmt w:val="bullet"/>
+      <w:lvlText w:val=""/>
+      <w:lvlJc w:val="left"/>
+      <w:pPr>
+        <w:ind w:left="5040" w:hanging="360"/>
+      </w:pPr>
+      <w:rPr>
+        <w:rFonts w:ascii="Symbol" w:hAnsi="Symbol" w:hint="default"/>
+      </w:rPr>
+    </w:lvl>
+    <w:lvl w:ilvl="7" w:tplc="08090003" w:tentative="1">
+      <w:start w:val="1"/>
+      <w:numFmt w:val="bullet"/>
+      <w:lvlText w:val="o"/>
+      <w:lvlJc w:val="left"/>
+      <w:pPr>
+        <w:ind w:left="5760" w:hanging="360"/>
+      </w:pPr>
+      <w:rPr>
+        <w:rFonts w:ascii="Courier New" w:hAnsi="Courier New" w:cs="Courier New" w:hint="default"/>
+      </w:rPr>
+    </w:lvl>
+    <w:lvl w:ilvl="8" w:tplc="08090005" w:tentative="1">
+      <w:start w:val="1"/>
+      <w:numFmt w:val="bullet"/>
+      <w:lvlText w:val=""/>
+      <w:lvlJc w:val="left"/>
+      <w:pPr>
+        <w:ind w:left="6480" w:hanging="360"/>
+      </w:pPr>
+      <w:rPr>
+        <w:rFonts w:ascii="Wingdings" w:hAnsi="Wingdings" w:hint="default"/>
+      </w:rPr>
+    </w:lvl>
+  </w:abstractNum>
+  <w:abstractNum w:abstractNumId="1" w15:restartNumberingAfterBreak="0">
     <w:nsid w:val="072245C0"/>
     <w:multiLevelType w:val="hybridMultilevel"/>
     <w:tmpl w:val="47EC85E0"/>
@@ -751,7 +1789,7 @@
       </w:rPr>
     </w:lvl>
   </w:abstractNum>
-  <w:abstractNum w:abstractNumId="1" w15:restartNumberingAfterBreak="0">
+  <w:abstractNum w:abstractNumId="2" w15:restartNumberingAfterBreak="0">
     <w:nsid w:val="57103CEC"/>
     <w:multiLevelType w:val="hybridMultilevel"/>
     <w:tmpl w:val="EBFCD930"/>
@@ -864,7 +1902,7 @@
       </w:rPr>
     </w:lvl>
   </w:abstractNum>
-  <w:abstractNum w:abstractNumId="2" w15:restartNumberingAfterBreak="0">
+  <w:abstractNum w:abstractNumId="3" w15:restartNumberingAfterBreak="0">
     <w:nsid w:val="652B5D00"/>
     <w:multiLevelType w:val="hybridMultilevel"/>
     <w:tmpl w:val="23001A06"/>
@@ -978,12 +2016,15 @@
     </w:lvl>
   </w:abstractNum>
   <w:num w:numId="1">
+    <w:abstractNumId w:val="2"/>
+  </w:num>
+  <w:num w:numId="2">
+    <w:abstractNumId w:val="3"/>
+  </w:num>
+  <w:num w:numId="3">
     <w:abstractNumId w:val="1"/>
   </w:num>
-  <w:num w:numId="2">
-    <w:abstractNumId w:val="2"/>
-  </w:num>
-  <w:num w:numId="3">
+  <w:num w:numId="4">
     <w:abstractNumId w:val="0"/>
   </w:num>
 </w:numbering>

</xml_diff>